<commit_message>
Adjusted padding, embed sketchfab
</commit_message>
<xml_diff>
--- a/media/resume.docx
+++ b/media/resume.docx
@@ -105,13 +105,6 @@
                                 <w:sz w:val="18"/>
                                 <w:szCs w:val="18"/>
                               </w:rPr>
-                            </w:r>
-                            <w:r>
-                              <w:rPr>
-                                <w:rFonts w:ascii="Arial" w:hAnsi="Arial" w:cs="Arial"/>
-                                <w:sz w:val="18"/>
-                                <w:szCs w:val="18"/>
-                              </w:rPr>
                               <w:fldChar w:fldCharType="separate"/>
                             </w:r>
                             <w:r>
@@ -121,34 +114,7 @@
                                 <w:sz w:val="18"/>
                                 <w:szCs w:val="18"/>
                               </w:rPr>
-                              <w:t>jl43</w:t>
-                            </w:r>
-                            <w:r>
-                              <w:rPr>
-                                <w:rStyle w:val="Hyperlink"/>
-                                <w:rFonts w:ascii="Arial" w:hAnsi="Arial" w:cs="Arial"/>
-                                <w:sz w:val="18"/>
-                                <w:szCs w:val="18"/>
-                              </w:rPr>
-                              <w:t>1</w:t>
-                            </w:r>
-                            <w:r>
-                              <w:rPr>
-                                <w:rStyle w:val="Hyperlink"/>
-                                <w:rFonts w:ascii="Arial" w:hAnsi="Arial" w:cs="Arial"/>
-                                <w:sz w:val="18"/>
-                                <w:szCs w:val="18"/>
-                              </w:rPr>
-                              <w:t>2</w:t>
-                            </w:r>
-                            <w:r>
-                              <w:rPr>
-                                <w:rStyle w:val="Hyperlink"/>
-                                <w:rFonts w:ascii="Arial" w:hAnsi="Arial" w:cs="Arial"/>
-                                <w:sz w:val="18"/>
-                                <w:szCs w:val="18"/>
-                              </w:rPr>
-                              <w:t>.github.io/</w:t>
+                              <w:t>jl4312.github.io/</w:t>
                             </w:r>
                             <w:r>
                               <w:rPr>
@@ -179,25 +145,7 @@
                                   <w:sz w:val="18"/>
                                   <w:szCs w:val="18"/>
                                 </w:rPr>
-                                <w:t>art</w:t>
-                              </w:r>
-                              <w:r>
-                                <w:rPr>
-                                  <w:rStyle w:val="Hyperlink"/>
-                                  <w:rFonts w:ascii="Arial" w:eastAsia="Arial" w:hAnsi="Arial" w:cs="Arial"/>
-                                  <w:sz w:val="18"/>
-                                  <w:szCs w:val="18"/>
-                                </w:rPr>
-                                <w:t>s</w:t>
-                              </w:r>
-                              <w:r>
-                                <w:rPr>
-                                  <w:rStyle w:val="Hyperlink"/>
-                                  <w:rFonts w:ascii="Arial" w:eastAsia="Arial" w:hAnsi="Arial" w:cs="Arial"/>
-                                  <w:sz w:val="18"/>
-                                  <w:szCs w:val="18"/>
-                                </w:rPr>
-                                <w:t>tation.com/jl4312</w:t>
+                                <w:t>artstation.com/jl4312</w:t>
                               </w:r>
                               <w:proofErr w:type="gramEnd"/>
                             </w:hyperlink>
@@ -222,43 +170,7 @@
                                   <w:sz w:val="18"/>
                                   <w:szCs w:val="18"/>
                                 </w:rPr>
-                                <w:t>linkedi</w:t>
-                              </w:r>
-                              <w:r>
-                                <w:rPr>
-                                  <w:rStyle w:val="Hyperlink"/>
-                                  <w:rFonts w:ascii="Arial" w:eastAsia="Arial" w:hAnsi="Arial" w:cs="Arial"/>
-                                  <w:sz w:val="18"/>
-                                  <w:szCs w:val="18"/>
-                                </w:rPr>
-                                <w:t>n</w:t>
-                              </w:r>
-                              <w:r>
-                                <w:rPr>
-                                  <w:rStyle w:val="Hyperlink"/>
-                                  <w:rFonts w:ascii="Arial" w:eastAsia="Arial" w:hAnsi="Arial" w:cs="Arial"/>
-                                  <w:sz w:val="18"/>
-                                  <w:szCs w:val="18"/>
-                                </w:rPr>
-                                <w:t>.co</w:t>
-                              </w:r>
-                              <w:r>
-                                <w:rPr>
-                                  <w:rStyle w:val="Hyperlink"/>
-                                  <w:rFonts w:ascii="Arial" w:eastAsia="Arial" w:hAnsi="Arial" w:cs="Arial"/>
-                                  <w:sz w:val="18"/>
-                                  <w:szCs w:val="18"/>
-                                </w:rPr>
-                                <w:t>m</w:t>
-                              </w:r>
-                              <w:r>
-                                <w:rPr>
-                                  <w:rStyle w:val="Hyperlink"/>
-                                  <w:rFonts w:ascii="Arial" w:eastAsia="Arial" w:hAnsi="Arial" w:cs="Arial"/>
-                                  <w:sz w:val="18"/>
-                                  <w:szCs w:val="18"/>
-                                </w:rPr>
-                                <w:t>/in/13luj/</w:t>
+                                <w:t>linkedin.com/in/13luj/</w:t>
                               </w:r>
                             </w:hyperlink>
                           </w:p>
@@ -283,25 +195,7 @@
                                   <w:sz w:val="18"/>
                                   <w:szCs w:val="18"/>
                                 </w:rPr>
-                                <w:t>github</w:t>
-                              </w:r>
-                              <w:r>
-                                <w:rPr>
-                                  <w:rStyle w:val="Hyperlink"/>
-                                  <w:rFonts w:ascii="Arial" w:eastAsia="Arial" w:hAnsi="Arial" w:cs="Arial"/>
-                                  <w:sz w:val="18"/>
-                                  <w:szCs w:val="18"/>
-                                </w:rPr>
-                                <w:t>.</w:t>
-                              </w:r>
-                              <w:r>
-                                <w:rPr>
-                                  <w:rStyle w:val="Hyperlink"/>
-                                  <w:rFonts w:ascii="Arial" w:eastAsia="Arial" w:hAnsi="Arial" w:cs="Arial"/>
-                                  <w:sz w:val="18"/>
-                                  <w:szCs w:val="18"/>
-                                </w:rPr>
-                                <w:t>com/jl4312</w:t>
+                                <w:t>github.com/jl4312</w:t>
                               </w:r>
                               <w:proofErr w:type="gramEnd"/>
                             </w:hyperlink>
@@ -909,8 +803,6 @@
           <w:szCs w:val="28"/>
         </w:rPr>
       </w:pPr>
-      <w:bookmarkStart w:id="0" w:name="_GoBack"/>
-      <w:bookmarkEnd w:id="0"/>
       <w:r>
         <w:rPr>
           <w:rFonts w:ascii="Arial" w:eastAsia="Arial" w:hAnsi="Arial" w:cs="Arial"/>
@@ -928,7 +820,7 @@
                   <wp:posOffset>-114300</wp:posOffset>
                 </wp:positionH>
                 <wp:positionV relativeFrom="paragraph">
-                  <wp:posOffset>163830</wp:posOffset>
+                  <wp:posOffset>155146</wp:posOffset>
                 </wp:positionV>
                 <wp:extent cx="2012950" cy="8691880"/>
                 <wp:effectExtent l="0" t="0" r="0" b="0"/>
@@ -987,7 +879,11 @@
                                 </w14:textOutline>
                               </w:rPr>
                             </w:pPr>
-                            <w:r>
+                          </w:p>
+                          <w:p>
+                            <w:pPr>
+                              <w:spacing w:after="0" w:line="240" w:lineRule="auto"/>
+                              <w:ind w:right="86"/>
                               <w:rPr>
                                 <w:rFonts w:ascii="Arial" w:eastAsia="Arial" w:hAnsi="Arial" w:cs="Arial"/>
                                 <w:b/>
@@ -1000,13 +896,8 @@
                                   <w14:bevel/>
                                 </w14:textOutline>
                               </w:rPr>
-                              <w:t>EDUCATION</w:t>
-                            </w:r>
-                          </w:p>
-                          <w:p>
-                            <w:pPr>
-                              <w:spacing w:after="0" w:line="240" w:lineRule="auto"/>
-                              <w:ind w:right="86"/>
+                            </w:pPr>
+                            <w:r>
                               <w:rPr>
                                 <w:rFonts w:ascii="Arial" w:eastAsia="Arial" w:hAnsi="Arial" w:cs="Arial"/>
                                 <w:b/>
@@ -1019,7 +910,8 @@
                                   <w14:bevel/>
                                 </w14:textOutline>
                               </w:rPr>
-                            </w:pPr>
+                              <w:t>EDUCATION</w:t>
+                            </w:r>
                           </w:p>
                           <w:p>
                             <w:pPr>
@@ -1074,7 +966,11 @@
                                 </w14:textOutline>
                               </w:rPr>
                             </w:pPr>
-                            <w:r>
+                          </w:p>
+                          <w:p>
+                            <w:pPr>
+                              <w:spacing w:after="0" w:line="240" w:lineRule="auto"/>
+                              <w:ind w:right="86"/>
                               <w:rPr>
                                 <w:rFonts w:ascii="Arial" w:eastAsia="Arial" w:hAnsi="Arial" w:cs="Arial"/>
                                 <w:b/>
@@ -1087,13 +983,8 @@
                                   <w14:bevel/>
                                 </w14:textOutline>
                               </w:rPr>
-                              <w:t>SKILLS</w:t>
-                            </w:r>
-                          </w:p>
-                          <w:p>
-                            <w:pPr>
-                              <w:spacing w:after="0" w:line="240" w:lineRule="auto"/>
-                              <w:ind w:right="86"/>
+                            </w:pPr>
+                            <w:r>
                               <w:rPr>
                                 <w:rFonts w:ascii="Arial" w:eastAsia="Arial" w:hAnsi="Arial" w:cs="Arial"/>
                                 <w:b/>
@@ -1106,7 +997,8 @@
                                   <w14:bevel/>
                                 </w14:textOutline>
                               </w:rPr>
-                            </w:pPr>
+                              <w:t>SKILLS</w:t>
+                            </w:r>
                           </w:p>
                           <w:p>
                             <w:pPr>
@@ -1305,7 +1197,11 @@
                                 </w14:textOutline>
                               </w:rPr>
                             </w:pPr>
-                            <w:r>
+                          </w:p>
+                          <w:p>
+                            <w:pPr>
+                              <w:spacing w:after="0" w:line="240" w:lineRule="auto"/>
+                              <w:ind w:right="86"/>
                               <w:rPr>
                                 <w:rFonts w:ascii="Arial" w:eastAsia="Arial" w:hAnsi="Arial" w:cs="Arial"/>
                                 <w:b/>
@@ -1318,8 +1214,7 @@
                                   <w14:bevel/>
                                 </w14:textOutline>
                               </w:rPr>
-                              <w:t xml:space="preserve">WORK </w:t>
-                            </w:r>
+                            </w:pPr>
                           </w:p>
                           <w:p>
                             <w:pPr>
@@ -1351,7 +1246,7 @@
                                   <w14:bevel/>
                                 </w14:textOutline>
                               </w:rPr>
-                              <w:t>EXPERIENCE</w:t>
+                              <w:t xml:space="preserve">WORK </w:t>
                             </w:r>
                           </w:p>
                           <w:p>
@@ -1371,11 +1266,7 @@
                                 </w14:textOutline>
                               </w:rPr>
                             </w:pPr>
-                          </w:p>
-                          <w:p>
-                            <w:pPr>
-                              <w:spacing w:after="0" w:line="240" w:lineRule="auto"/>
-                              <w:ind w:right="86"/>
+                            <w:r>
                               <w:rPr>
                                 <w:rFonts w:ascii="Arial" w:eastAsia="Arial" w:hAnsi="Arial" w:cs="Arial"/>
                                 <w:b/>
@@ -1388,7 +1279,8 @@
                                   <w14:bevel/>
                                 </w14:textOutline>
                               </w:rPr>
-                            </w:pPr>
+                              <w:t>EXPERIENCE</w:t>
+                            </w:r>
                           </w:p>
                           <w:p>
                             <w:pPr>
@@ -1605,21 +1497,24 @@
                                 </w14:textOutline>
                               </w:rPr>
                             </w:pPr>
-                            <w:r>
+                          </w:p>
+                          <w:p>
+                            <w:pPr>
+                              <w:spacing w:after="0" w:line="240" w:lineRule="auto"/>
+                              <w:ind w:right="86"/>
                               <w:rPr>
                                 <w:rFonts w:ascii="Arial" w:eastAsia="Arial" w:hAnsi="Arial" w:cs="Arial"/>
                                 <w:b/>
                                 <w:color w:val="215868" w:themeColor="accent5" w:themeShade="80"/>
-                                <w:sz w:val="18"/>
-                                <w:szCs w:val="18"/>
+                                <w:sz w:val="8"/>
+                                <w:szCs w:val="8"/>
                                 <w14:textOutline w14:w="9525" w14:cap="rnd" w14:cmpd="sng" w14:algn="ctr">
                                   <w14:noFill/>
                                   <w14:prstDash w14:val="solid"/>
                                   <w14:bevel/>
                                 </w14:textOutline>
                               </w:rPr>
-                              <w:t>PROJECTS</w:t>
-                            </w:r>
+                            </w:pPr>
                           </w:p>
                           <w:p>
                             <w:pPr>
@@ -1638,11 +1533,7 @@
                                 </w14:textOutline>
                               </w:rPr>
                             </w:pPr>
-                          </w:p>
-                          <w:p>
-                            <w:pPr>
-                              <w:spacing w:after="0" w:line="240" w:lineRule="auto"/>
-                              <w:ind w:right="86"/>
+                            <w:r>
                               <w:rPr>
                                 <w:rFonts w:ascii="Arial" w:eastAsia="Arial" w:hAnsi="Arial" w:cs="Arial"/>
                                 <w:b/>
@@ -1655,7 +1546,8 @@
                                   <w14:bevel/>
                                 </w14:textOutline>
                               </w:rPr>
-                            </w:pPr>
+                              <w:t>PROJECTS</w:t>
+                            </w:r>
                           </w:p>
                           <w:p>
                             <w:pPr>
@@ -2009,6 +1901,42 @@
                                 <w:color w:val="215868" w:themeColor="accent5" w:themeShade="80"/>
                                 <w:sz w:val="18"/>
                                 <w:szCs w:val="18"/>
+                                <w14:textOutline w14:w="9525" w14:cap="rnd" w14:cmpd="sng" w14:algn="ctr">
+                                  <w14:noFill/>
+                                  <w14:prstDash w14:val="solid"/>
+                                  <w14:bevel/>
+                                </w14:textOutline>
+                              </w:rPr>
+                            </w:pPr>
+                          </w:p>
+                          <w:p>
+                            <w:pPr>
+                              <w:spacing w:after="0" w:line="240" w:lineRule="auto"/>
+                              <w:ind w:right="86"/>
+                              <w:rPr>
+                                <w:rFonts w:ascii="Arial" w:eastAsia="Arial" w:hAnsi="Arial" w:cs="Arial"/>
+                                <w:b/>
+                                <w:color w:val="215868" w:themeColor="accent5" w:themeShade="80"/>
+                                <w:sz w:val="18"/>
+                                <w:szCs w:val="18"/>
+                                <w14:textOutline w14:w="9525" w14:cap="rnd" w14:cmpd="sng" w14:algn="ctr">
+                                  <w14:noFill/>
+                                  <w14:prstDash w14:val="solid"/>
+                                  <w14:bevel/>
+                                </w14:textOutline>
+                              </w:rPr>
+                            </w:pPr>
+                          </w:p>
+                          <w:p>
+                            <w:pPr>
+                              <w:spacing w:after="0" w:line="240" w:lineRule="auto"/>
+                              <w:ind w:right="86"/>
+                              <w:rPr>
+                                <w:rFonts w:ascii="Arial" w:eastAsia="Arial" w:hAnsi="Arial" w:cs="Arial"/>
+                                <w:b/>
+                                <w:color w:val="215868" w:themeColor="accent5" w:themeShade="80"/>
+                                <w:sz w:val="8"/>
+                                <w:szCs w:val="8"/>
                                 <w14:textOutline w14:w="9525" w14:cap="rnd" w14:cmpd="sng" w14:algn="ctr">
                                   <w14:noFill/>
                                   <w14:prstDash w14:val="solid"/>
@@ -2174,7 +2102,7 @@
           </mc:Choice>
           <mc:Fallback>
             <w:pict>
-              <v:rect id="Rectangle 4" o:spid="_x0000_s1028" style="position:absolute;margin-left:-9pt;margin-top:12.9pt;width:158.5pt;height:684.4pt;z-index:251669504;visibility:visible;mso-wrap-style:square;mso-width-percent:0;mso-wrap-distance-left:9pt;mso-wrap-distance-top:0;mso-wrap-distance-right:9pt;mso-wrap-distance-bottom:0;mso-position-horizontal:absolute;mso-position-horizontal-relative:text;mso-position-vertical:absolute;mso-position-vertical-relative:text;mso-width-percent:0;mso-width-relative:margin;v-text-anchor:top" o:gfxdata="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" filled="f" stroked="f" strokeweight="2pt">
+              <v:rect id="Rectangle 4" o:spid="_x0000_s1028" style="position:absolute;margin-left:-9pt;margin-top:12.2pt;width:158.5pt;height:684.4pt;z-index:251669504;visibility:visible;mso-wrap-style:square;mso-width-percent:0;mso-wrap-distance-left:9pt;mso-wrap-distance-top:0;mso-wrap-distance-right:9pt;mso-wrap-distance-bottom:0;mso-position-horizontal:absolute;mso-position-horizontal-relative:text;mso-position-vertical:absolute;mso-position-vertical-relative:text;mso-width-percent:0;mso-width-relative:margin;v-text-anchor:top" o:gfxdata="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" filled="f" stroked="f" strokeweight="2pt">
                 <v:textbox>
                   <w:txbxContent>
                     <w:p>
@@ -2194,7 +2122,11 @@
                           </w14:textOutline>
                         </w:rPr>
                       </w:pPr>
-                      <w:r>
+                    </w:p>
+                    <w:p>
+                      <w:pPr>
+                        <w:spacing w:after="0" w:line="240" w:lineRule="auto"/>
+                        <w:ind w:right="86"/>
                         <w:rPr>
                           <w:rFonts w:ascii="Arial" w:eastAsia="Arial" w:hAnsi="Arial" w:cs="Arial"/>
                           <w:b/>
@@ -2207,13 +2139,8 @@
                             <w14:bevel/>
                           </w14:textOutline>
                         </w:rPr>
-                        <w:t>EDUCATION</w:t>
-                      </w:r>
-                    </w:p>
-                    <w:p>
-                      <w:pPr>
-                        <w:spacing w:after="0" w:line="240" w:lineRule="auto"/>
-                        <w:ind w:right="86"/>
+                      </w:pPr>
+                      <w:r>
                         <w:rPr>
                           <w:rFonts w:ascii="Arial" w:eastAsia="Arial" w:hAnsi="Arial" w:cs="Arial"/>
                           <w:b/>
@@ -2226,7 +2153,8 @@
                             <w14:bevel/>
                           </w14:textOutline>
                         </w:rPr>
-                      </w:pPr>
+                        <w:t>EDUCATION</w:t>
+                      </w:r>
                     </w:p>
                     <w:p>
                       <w:pPr>
@@ -2281,7 +2209,11 @@
                           </w14:textOutline>
                         </w:rPr>
                       </w:pPr>
-                      <w:r>
+                    </w:p>
+                    <w:p>
+                      <w:pPr>
+                        <w:spacing w:after="0" w:line="240" w:lineRule="auto"/>
+                        <w:ind w:right="86"/>
                         <w:rPr>
                           <w:rFonts w:ascii="Arial" w:eastAsia="Arial" w:hAnsi="Arial" w:cs="Arial"/>
                           <w:b/>
@@ -2294,13 +2226,8 @@
                             <w14:bevel/>
                           </w14:textOutline>
                         </w:rPr>
-                        <w:t>SKILLS</w:t>
-                      </w:r>
-                    </w:p>
-                    <w:p>
-                      <w:pPr>
-                        <w:spacing w:after="0" w:line="240" w:lineRule="auto"/>
-                        <w:ind w:right="86"/>
+                      </w:pPr>
+                      <w:r>
                         <w:rPr>
                           <w:rFonts w:ascii="Arial" w:eastAsia="Arial" w:hAnsi="Arial" w:cs="Arial"/>
                           <w:b/>
@@ -2313,7 +2240,8 @@
                             <w14:bevel/>
                           </w14:textOutline>
                         </w:rPr>
-                      </w:pPr>
+                        <w:t>SKILLS</w:t>
+                      </w:r>
                     </w:p>
                     <w:p>
                       <w:pPr>
@@ -2512,7 +2440,11 @@
                           </w14:textOutline>
                         </w:rPr>
                       </w:pPr>
-                      <w:r>
+                    </w:p>
+                    <w:p>
+                      <w:pPr>
+                        <w:spacing w:after="0" w:line="240" w:lineRule="auto"/>
+                        <w:ind w:right="86"/>
                         <w:rPr>
                           <w:rFonts w:ascii="Arial" w:eastAsia="Arial" w:hAnsi="Arial" w:cs="Arial"/>
                           <w:b/>
@@ -2525,8 +2457,7 @@
                             <w14:bevel/>
                           </w14:textOutline>
                         </w:rPr>
-                        <w:t xml:space="preserve">WORK </w:t>
-                      </w:r>
+                      </w:pPr>
                     </w:p>
                     <w:p>
                       <w:pPr>
@@ -2558,7 +2489,7 @@
                             <w14:bevel/>
                           </w14:textOutline>
                         </w:rPr>
-                        <w:t>EXPERIENCE</w:t>
+                        <w:t xml:space="preserve">WORK </w:t>
                       </w:r>
                     </w:p>
                     <w:p>
@@ -2578,11 +2509,7 @@
                           </w14:textOutline>
                         </w:rPr>
                       </w:pPr>
-                    </w:p>
-                    <w:p>
-                      <w:pPr>
-                        <w:spacing w:after="0" w:line="240" w:lineRule="auto"/>
-                        <w:ind w:right="86"/>
+                      <w:r>
                         <w:rPr>
                           <w:rFonts w:ascii="Arial" w:eastAsia="Arial" w:hAnsi="Arial" w:cs="Arial"/>
                           <w:b/>
@@ -2595,7 +2522,8 @@
                             <w14:bevel/>
                           </w14:textOutline>
                         </w:rPr>
-                      </w:pPr>
+                        <w:t>EXPERIENCE</w:t>
+                      </w:r>
                     </w:p>
                     <w:p>
                       <w:pPr>
@@ -2812,21 +2740,24 @@
                           </w14:textOutline>
                         </w:rPr>
                       </w:pPr>
-                      <w:r>
+                    </w:p>
+                    <w:p>
+                      <w:pPr>
+                        <w:spacing w:after="0" w:line="240" w:lineRule="auto"/>
+                        <w:ind w:right="86"/>
                         <w:rPr>
                           <w:rFonts w:ascii="Arial" w:eastAsia="Arial" w:hAnsi="Arial" w:cs="Arial"/>
                           <w:b/>
                           <w:color w:val="215868" w:themeColor="accent5" w:themeShade="80"/>
-                          <w:sz w:val="18"/>
-                          <w:szCs w:val="18"/>
+                          <w:sz w:val="8"/>
+                          <w:szCs w:val="8"/>
                           <w14:textOutline w14:w="9525" w14:cap="rnd" w14:cmpd="sng" w14:algn="ctr">
                             <w14:noFill/>
                             <w14:prstDash w14:val="solid"/>
                             <w14:bevel/>
                           </w14:textOutline>
                         </w:rPr>
-                        <w:t>PROJECTS</w:t>
-                      </w:r>
+                      </w:pPr>
                     </w:p>
                     <w:p>
                       <w:pPr>
@@ -2845,11 +2776,7 @@
                           </w14:textOutline>
                         </w:rPr>
                       </w:pPr>
-                    </w:p>
-                    <w:p>
-                      <w:pPr>
-                        <w:spacing w:after="0" w:line="240" w:lineRule="auto"/>
-                        <w:ind w:right="86"/>
+                      <w:r>
                         <w:rPr>
                           <w:rFonts w:ascii="Arial" w:eastAsia="Arial" w:hAnsi="Arial" w:cs="Arial"/>
                           <w:b/>
@@ -2862,7 +2789,8 @@
                             <w14:bevel/>
                           </w14:textOutline>
                         </w:rPr>
-                      </w:pPr>
+                        <w:t>PROJECTS</w:t>
+                      </w:r>
                     </w:p>
                     <w:p>
                       <w:pPr>
@@ -3216,6 +3144,42 @@
                           <w:color w:val="215868" w:themeColor="accent5" w:themeShade="80"/>
                           <w:sz w:val="18"/>
                           <w:szCs w:val="18"/>
+                          <w14:textOutline w14:w="9525" w14:cap="rnd" w14:cmpd="sng" w14:algn="ctr">
+                            <w14:noFill/>
+                            <w14:prstDash w14:val="solid"/>
+                            <w14:bevel/>
+                          </w14:textOutline>
+                        </w:rPr>
+                      </w:pPr>
+                    </w:p>
+                    <w:p>
+                      <w:pPr>
+                        <w:spacing w:after="0" w:line="240" w:lineRule="auto"/>
+                        <w:ind w:right="86"/>
+                        <w:rPr>
+                          <w:rFonts w:ascii="Arial" w:eastAsia="Arial" w:hAnsi="Arial" w:cs="Arial"/>
+                          <w:b/>
+                          <w:color w:val="215868" w:themeColor="accent5" w:themeShade="80"/>
+                          <w:sz w:val="18"/>
+                          <w:szCs w:val="18"/>
+                          <w14:textOutline w14:w="9525" w14:cap="rnd" w14:cmpd="sng" w14:algn="ctr">
+                            <w14:noFill/>
+                            <w14:prstDash w14:val="solid"/>
+                            <w14:bevel/>
+                          </w14:textOutline>
+                        </w:rPr>
+                      </w:pPr>
+                    </w:p>
+                    <w:p>
+                      <w:pPr>
+                        <w:spacing w:after="0" w:line="240" w:lineRule="auto"/>
+                        <w:ind w:right="86"/>
+                        <w:rPr>
+                          <w:rFonts w:ascii="Arial" w:eastAsia="Arial" w:hAnsi="Arial" w:cs="Arial"/>
+                          <w:b/>
+                          <w:color w:val="215868" w:themeColor="accent5" w:themeShade="80"/>
+                          <w:sz w:val="8"/>
+                          <w:szCs w:val="8"/>
                           <w14:textOutline w14:w="9525" w14:cap="rnd" w14:cmpd="sng" w14:algn="ctr">
                             <w14:noFill/>
                             <w14:prstDash w14:val="solid"/>
@@ -5354,6 +5318,8 @@
         </w:rPr>
       </w:pPr>
     </w:p>
+    <w:bookmarkStart w:id="0" w:name="_GoBack"/>
+    <w:bookmarkEnd w:id="0"/>
     <w:p>
       <w:pPr>
         <w:spacing w:after="0" w:line="240" w:lineRule="auto"/>
@@ -8100,27 +8066,7 @@
                                   <w:sz w:val="18"/>
                                   <w:szCs w:val="18"/>
                                 </w:rPr>
-                                <w:t>vrsus-gu</w:t>
-                              </w:r>
-                              <w:r>
-                                <w:rPr>
-                                  <w:rStyle w:val="Hyperlink"/>
-                                  <w:rFonts w:ascii="Arial" w:eastAsia="Arial" w:hAnsi="Arial" w:cs="Arial"/>
-                                  <w:b/>
-                                  <w:sz w:val="18"/>
-                                  <w:szCs w:val="18"/>
-                                </w:rPr>
-                                <w:t>a</w:t>
-                              </w:r>
-                              <w:r>
-                                <w:rPr>
-                                  <w:rStyle w:val="Hyperlink"/>
-                                  <w:rFonts w:ascii="Arial" w:eastAsia="Arial" w:hAnsi="Arial" w:cs="Arial"/>
-                                  <w:b/>
-                                  <w:sz w:val="18"/>
-                                  <w:szCs w:val="18"/>
-                                </w:rPr>
-                                <w:t>rdian.site</w:t>
+                                <w:t>vrsus-guardian.site</w:t>
                               </w:r>
                               <w:proofErr w:type="spellEnd"/>
                             </w:hyperlink>

</xml_diff>